<commit_message>
#QP2-12 #done #comment Finished MoSCoW document.
</commit_message>
<xml_diff>
--- a/documentation/MoSCoW1.docx
+++ b/documentation/MoSCoW1.docx
@@ -230,15 +230,99 @@
           <w:ilvl w:val="0"/>
           <w:numId w:val="1"/>
         </w:numPr>
-      </w:pPr>
-      <w:r>
-        <w:t xml:space="preserve">Functionality for user to </w:t>
-      </w:r>
-    </w:p>
-    <w:p>
+        <w:spacing w:after="0"/>
+      </w:pPr>
+      <w:r>
+        <w:t>Functionality for user to</w:t>
+      </w:r>
+      <w:r>
+        <w:t>:</w:t>
+      </w:r>
+    </w:p>
+    <w:p>
+      <w:pPr>
+        <w:pStyle w:val="ListParagraph"/>
+        <w:spacing w:after="0"/>
+      </w:pPr>
+    </w:p>
+    <w:p>
+      <w:pPr>
+        <w:pStyle w:val="ListParagraph"/>
+        <w:numPr>
+          <w:ilvl w:val="1"/>
+          <w:numId w:val="1"/>
+        </w:numPr>
+        <w:spacing w:after="0"/>
+      </w:pPr>
       <w:r>
         <w:t xml:space="preserve"> </w:t>
       </w:r>
+      <w:r>
+        <w:t>add a football player record with an ID, player name, age, nationality, and position.</w:t>
+      </w:r>
+    </w:p>
+    <w:p>
+      <w:pPr>
+        <w:pStyle w:val="ListParagraph"/>
+        <w:numPr>
+          <w:ilvl w:val="1"/>
+          <w:numId w:val="1"/>
+        </w:numPr>
+        <w:spacing w:after="0"/>
+      </w:pPr>
+      <w:r>
+        <w:t>Update an existing record to change any column</w:t>
+      </w:r>
+    </w:p>
+    <w:p>
+      <w:pPr>
+        <w:pStyle w:val="ListParagraph"/>
+        <w:numPr>
+          <w:ilvl w:val="1"/>
+          <w:numId w:val="1"/>
+        </w:numPr>
+        <w:spacing w:after="0"/>
+      </w:pPr>
+      <w:r>
+        <w:t>Delete existing records</w:t>
+      </w:r>
+    </w:p>
+    <w:p>
+      <w:pPr>
+        <w:pStyle w:val="ListParagraph"/>
+        <w:numPr>
+          <w:ilvl w:val="1"/>
+          <w:numId w:val="1"/>
+        </w:numPr>
+        <w:spacing w:after="0"/>
+      </w:pPr>
+      <w:r>
+        <w:t>Read all existing records</w:t>
+      </w:r>
+    </w:p>
+    <w:p>
+      <w:pPr>
+        <w:pStyle w:val="ListParagraph"/>
+        <w:spacing w:after="0"/>
+      </w:pPr>
+    </w:p>
+    <w:p>
+      <w:pPr>
+        <w:pStyle w:val="ListParagraph"/>
+        <w:numPr>
+          <w:ilvl w:val="0"/>
+          <w:numId w:val="1"/>
+        </w:numPr>
+        <w:spacing w:after="0"/>
+      </w:pPr>
+      <w:r>
+        <w:t xml:space="preserve"> </w:t>
+      </w:r>
+    </w:p>
+    <w:p>
+      <w:r>
+        <w:t xml:space="preserve"> </w:t>
+      </w:r>
     </w:p>
     <w:p>
       <w:r>
@@ -270,6 +354,18 @@
       </w:r>
     </w:p>
     <w:p>
+      <w:pPr>
+        <w:pStyle w:val="ListParagraph"/>
+        <w:numPr>
+          <w:ilvl w:val="0"/>
+          <w:numId w:val="1"/>
+        </w:numPr>
+      </w:pPr>
+      <w:r>
+        <w:t>Functionality to read a specific entry based on one column</w:t>
+      </w:r>
+    </w:p>
+    <w:p>
       <w:r>
         <w:t>Could have</w:t>
       </w:r>
@@ -297,6 +393,30 @@
       <w:r>
         <w:t>Multiple tables</w:t>
       </w:r>
+      <w:r>
+        <w:t xml:space="preserve"> with ability to store different squads</w:t>
+      </w:r>
+    </w:p>
+    <w:p>
+      <w:pPr>
+        <w:pStyle w:val="ListParagraph"/>
+        <w:numPr>
+          <w:ilvl w:val="0"/>
+          <w:numId w:val="1"/>
+        </w:numPr>
+      </w:pPr>
+      <w:r>
+        <w:t>Functionality to read all records in a formatted way – possibly in a squad formation</w:t>
+      </w:r>
+    </w:p>
+    <w:p>
+      <w:pPr>
+        <w:pStyle w:val="ListParagraph"/>
+        <w:numPr>
+          <w:ilvl w:val="0"/>
+          <w:numId w:val="1"/>
+        </w:numPr>
+      </w:pPr>
     </w:p>
     <w:p>
       <w:r>

</xml_diff>